<commit_message>
Week 05 Flash Card
Flash card assignment completed
</commit_message>
<xml_diff>
--- a/Week5/Week-5-Coding-Assignment.docx
+++ b/Week5/Week-5-Coding-Assignment.docx
@@ -468,12 +468,14 @@
           <w:szCs w:val="24"/>
         </w:rPr>
       </w:pPr>
+      <w:proofErr w:type="spellStart"/>
       <w:r>
         <w:rPr>
           <w:szCs w:val="24"/>
         </w:rPr>
         <w:t>AsteriskLogger</w:t>
       </w:r>
+      <w:proofErr w:type="spellEnd"/>
     </w:p>
     <w:p>
       <w:pPr>
@@ -487,12 +489,14 @@
           <w:szCs w:val="24"/>
         </w:rPr>
       </w:pPr>
+      <w:proofErr w:type="spellStart"/>
       <w:r>
         <w:rPr>
           <w:szCs w:val="24"/>
         </w:rPr>
         <w:t>SpacedLogger</w:t>
       </w:r>
+      <w:proofErr w:type="spellEnd"/>
     </w:p>
     <w:p>
       <w:pPr>
@@ -510,7 +514,21 @@
         <w:rPr>
           <w:szCs w:val="24"/>
         </w:rPr>
-        <w:t>The log method on the AsteriskLogger should print out the String it receives between 3 asterisks on either side of the String (e.g. if the String passed in is “Hello”, then it should print ***Hello*** to the console.</w:t>
+        <w:t xml:space="preserve">The log method on the </w:t>
+      </w:r>
+      <w:proofErr w:type="spellStart"/>
+      <w:r>
+        <w:rPr>
+          <w:szCs w:val="24"/>
+        </w:rPr>
+        <w:t>AsteriskLogger</w:t>
+      </w:r>
+      <w:proofErr w:type="spellEnd"/>
+      <w:r>
+        <w:rPr>
+          <w:szCs w:val="24"/>
+        </w:rPr>
+        <w:t xml:space="preserve"> should print out the String it receives between 3 asterisks on either side of the String (e.g. if the String passed in is “Hello”, then it should print ***Hello*** to the console.</w:t>
       </w:r>
     </w:p>
     <w:p>
@@ -529,7 +547,21 @@
         <w:rPr>
           <w:szCs w:val="24"/>
         </w:rPr>
-        <w:t>The error method on the AsteriskLogger should print the String it receives inside a box of asterisks, with the String preceded by the word “ERROR:”. For example, if “Hello” is the argument, the following should be printed:</w:t>
+        <w:t xml:space="preserve">The error method on the </w:t>
+      </w:r>
+      <w:proofErr w:type="spellStart"/>
+      <w:r>
+        <w:rPr>
+          <w:szCs w:val="24"/>
+        </w:rPr>
+        <w:t>AsteriskLogger</w:t>
+      </w:r>
+      <w:proofErr w:type="spellEnd"/>
+      <w:r>
+        <w:rPr>
+          <w:szCs w:val="24"/>
+        </w:rPr>
+        <w:t xml:space="preserve"> should print the String it receives inside a box of asterisks, with the String preceded by the word “ERROR:”. For example, if “Hello” is the argument, the following should be printed:</w:t>
       </w:r>
     </w:p>
     <w:p>
@@ -611,7 +643,21 @@
         <w:rPr>
           <w:szCs w:val="24"/>
         </w:rPr>
-        <w:t>The SpacedLogger should add spaces between each character of the String argument passed into its methods.</w:t>
+        <w:t xml:space="preserve">The </w:t>
+      </w:r>
+      <w:proofErr w:type="spellStart"/>
+      <w:r>
+        <w:rPr>
+          <w:szCs w:val="24"/>
+        </w:rPr>
+        <w:t>SpacedLogger</w:t>
+      </w:r>
+      <w:proofErr w:type="spellEnd"/>
+      <w:r>
+        <w:rPr>
+          <w:szCs w:val="24"/>
+        </w:rPr>
+        <w:t xml:space="preserve"> should add spaces between each character of the String argument passed into its methods.</w:t>
       </w:r>
     </w:p>
     <w:p>
@@ -630,7 +676,21 @@
         <w:rPr>
           <w:szCs w:val="24"/>
         </w:rPr>
-        <w:t>If the log method received “Hello” as an argument, it should print H e l l o</w:t>
+        <w:t xml:space="preserve">If the log method received “Hello” as an argument, it should print H e l </w:t>
+      </w:r>
+      <w:proofErr w:type="spellStart"/>
+      <w:r>
+        <w:rPr>
+          <w:szCs w:val="24"/>
+        </w:rPr>
+        <w:t>l</w:t>
+      </w:r>
+      <w:proofErr w:type="spellEnd"/>
+      <w:r>
+        <w:rPr>
+          <w:szCs w:val="24"/>
+        </w:rPr>
+        <w:t xml:space="preserve"> o</w:t>
       </w:r>
     </w:p>
     <w:p>
@@ -649,7 +709,21 @@
         <w:rPr>
           <w:szCs w:val="24"/>
         </w:rPr>
-        <w:t>The error method should do the same, but with “ERROR:” preceding the spaced out input (i.e. ERROR: H e l l o)</w:t>
+        <w:t xml:space="preserve">The error method should do the same, but with “ERROR:” preceding the spaced out input (i.e. ERROR: H e l </w:t>
+      </w:r>
+      <w:proofErr w:type="spellStart"/>
+      <w:r>
+        <w:rPr>
+          <w:szCs w:val="24"/>
+        </w:rPr>
+        <w:t>l</w:t>
+      </w:r>
+      <w:proofErr w:type="spellEnd"/>
+      <w:r>
+        <w:rPr>
+          <w:szCs w:val="24"/>
+        </w:rPr>
+        <w:t xml:space="preserve"> o)</w:t>
       </w:r>
     </w:p>
     <w:p>
@@ -762,6 +836,7 @@
         </w:rPr>
         <w:t xml:space="preserve">package </w:t>
       </w:r>
+      <w:proofErr w:type="spellStart"/>
       <w:r>
         <w:rPr>
           <w:rFonts w:ascii="Courier New" w:eastAsia="Times New Roman" w:hAnsi="Courier New" w:cs="Courier New"/>
@@ -771,6 +846,7 @@
         </w:rPr>
         <w:t>com.company</w:t>
       </w:r>
+      <w:proofErr w:type="spellEnd"/>
       <w:r>
         <w:rPr>
           <w:rFonts w:ascii="Courier New" w:eastAsia="Times New Roman" w:hAnsi="Courier New" w:cs="Courier New"/>
@@ -852,7 +928,27 @@
           <w:sz w:val="20"/>
           <w:szCs w:val="20"/>
         </w:rPr>
-        <w:t>(String[] args) {</w:t>
+        <w:t xml:space="preserve">(String[] </w:t>
+      </w:r>
+      <w:proofErr w:type="spellStart"/>
+      <w:r>
+        <w:rPr>
+          <w:rFonts w:ascii="Courier New" w:eastAsia="Times New Roman" w:hAnsi="Courier New" w:cs="Courier New"/>
+          <w:color w:val="A9B7C6"/>
+          <w:sz w:val="20"/>
+          <w:szCs w:val="20"/>
+        </w:rPr>
+        <w:t>args</w:t>
+      </w:r>
+      <w:proofErr w:type="spellEnd"/>
+      <w:r>
+        <w:rPr>
+          <w:rFonts w:ascii="Courier New" w:eastAsia="Times New Roman" w:hAnsi="Courier New" w:cs="Courier New"/>
+          <w:color w:val="A9B7C6"/>
+          <w:sz w:val="20"/>
+          <w:szCs w:val="20"/>
+        </w:rPr>
+        <w:t>) {</w:t>
       </w:r>
       <w:r>
         <w:rPr>
@@ -873,14 +969,25 @@
         </w:rPr>
         <w:t xml:space="preserve">new </w:t>
       </w:r>
-      <w:r>
-        <w:rPr>
-          <w:rFonts w:ascii="Courier New" w:eastAsia="Times New Roman" w:hAnsi="Courier New" w:cs="Courier New"/>
-          <w:color w:val="A9B7C6"/>
-          <w:sz w:val="20"/>
-          <w:szCs w:val="20"/>
-        </w:rPr>
-        <w:t>AsteriskLogger()</w:t>
+      <w:proofErr w:type="spellStart"/>
+      <w:r>
+        <w:rPr>
+          <w:rFonts w:ascii="Courier New" w:eastAsia="Times New Roman" w:hAnsi="Courier New" w:cs="Courier New"/>
+          <w:color w:val="A9B7C6"/>
+          <w:sz w:val="20"/>
+          <w:szCs w:val="20"/>
+        </w:rPr>
+        <w:t>AsteriskLogger</w:t>
+      </w:r>
+      <w:proofErr w:type="spellEnd"/>
+      <w:r>
+        <w:rPr>
+          <w:rFonts w:ascii="Courier New" w:eastAsia="Times New Roman" w:hAnsi="Courier New" w:cs="Courier New"/>
+          <w:color w:val="A9B7C6"/>
+          <w:sz w:val="20"/>
+          <w:szCs w:val="20"/>
+        </w:rPr>
+        <w:t>()</w:t>
       </w:r>
       <w:r>
         <w:rPr>
@@ -919,14 +1026,25 @@
         </w:rPr>
         <w:t xml:space="preserve">new </w:t>
       </w:r>
-      <w:r>
-        <w:rPr>
-          <w:rFonts w:ascii="Courier New" w:eastAsia="Times New Roman" w:hAnsi="Courier New" w:cs="Courier New"/>
-          <w:color w:val="A9B7C6"/>
-          <w:sz w:val="20"/>
-          <w:szCs w:val="20"/>
-        </w:rPr>
-        <w:t>SpacedLogger()</w:t>
+      <w:proofErr w:type="spellStart"/>
+      <w:r>
+        <w:rPr>
+          <w:rFonts w:ascii="Courier New" w:eastAsia="Times New Roman" w:hAnsi="Courier New" w:cs="Courier New"/>
+          <w:color w:val="A9B7C6"/>
+          <w:sz w:val="20"/>
+          <w:szCs w:val="20"/>
+        </w:rPr>
+        <w:t>SpacedLogger</w:t>
+      </w:r>
+      <w:proofErr w:type="spellEnd"/>
+      <w:r>
+        <w:rPr>
+          <w:rFonts w:ascii="Courier New" w:eastAsia="Times New Roman" w:hAnsi="Courier New" w:cs="Courier New"/>
+          <w:color w:val="A9B7C6"/>
+          <w:sz w:val="20"/>
+          <w:szCs w:val="20"/>
+        </w:rPr>
+        <w:t>()</w:t>
       </w:r>
       <w:r>
         <w:rPr>
@@ -947,14 +1065,25 @@
         <w:br/>
         <w:t xml:space="preserve">        </w:t>
       </w:r>
-      <w:r>
-        <w:rPr>
-          <w:rFonts w:ascii="Courier New" w:eastAsia="Times New Roman" w:hAnsi="Courier New" w:cs="Courier New"/>
-          <w:color w:val="A9B7C6"/>
-          <w:sz w:val="20"/>
-          <w:szCs w:val="20"/>
-        </w:rPr>
-        <w:t>asterisk.Log(</w:t>
+      <w:proofErr w:type="spellStart"/>
+      <w:r>
+        <w:rPr>
+          <w:rFonts w:ascii="Courier New" w:eastAsia="Times New Roman" w:hAnsi="Courier New" w:cs="Courier New"/>
+          <w:color w:val="A9B7C6"/>
+          <w:sz w:val="20"/>
+          <w:szCs w:val="20"/>
+        </w:rPr>
+        <w:t>asterisk.Log</w:t>
+      </w:r>
+      <w:proofErr w:type="spellEnd"/>
+      <w:r>
+        <w:rPr>
+          <w:rFonts w:ascii="Courier New" w:eastAsia="Times New Roman" w:hAnsi="Courier New" w:cs="Courier New"/>
+          <w:color w:val="A9B7C6"/>
+          <w:sz w:val="20"/>
+          <w:szCs w:val="20"/>
+        </w:rPr>
+        <w:t>(</w:t>
       </w:r>
       <w:r>
         <w:rPr>
@@ -993,14 +1122,25 @@
         <w:br/>
         <w:t xml:space="preserve">        </w:t>
       </w:r>
-      <w:r>
-        <w:rPr>
-          <w:rFonts w:ascii="Courier New" w:eastAsia="Times New Roman" w:hAnsi="Courier New" w:cs="Courier New"/>
-          <w:color w:val="A9B7C6"/>
-          <w:sz w:val="20"/>
-          <w:szCs w:val="20"/>
-        </w:rPr>
-        <w:t>asterisk.Error(</w:t>
+      <w:proofErr w:type="spellStart"/>
+      <w:r>
+        <w:rPr>
+          <w:rFonts w:ascii="Courier New" w:eastAsia="Times New Roman" w:hAnsi="Courier New" w:cs="Courier New"/>
+          <w:color w:val="A9B7C6"/>
+          <w:sz w:val="20"/>
+          <w:szCs w:val="20"/>
+        </w:rPr>
+        <w:t>asterisk.Error</w:t>
+      </w:r>
+      <w:proofErr w:type="spellEnd"/>
+      <w:r>
+        <w:rPr>
+          <w:rFonts w:ascii="Courier New" w:eastAsia="Times New Roman" w:hAnsi="Courier New" w:cs="Courier New"/>
+          <w:color w:val="A9B7C6"/>
+          <w:sz w:val="20"/>
+          <w:szCs w:val="20"/>
+        </w:rPr>
+        <w:t>(</w:t>
       </w:r>
       <w:r>
         <w:rPr>
@@ -1039,14 +1179,25 @@
         <w:br/>
         <w:t xml:space="preserve">        </w:t>
       </w:r>
-      <w:r>
-        <w:rPr>
-          <w:rFonts w:ascii="Courier New" w:eastAsia="Times New Roman" w:hAnsi="Courier New" w:cs="Courier New"/>
-          <w:color w:val="A9B7C6"/>
-          <w:sz w:val="20"/>
-          <w:szCs w:val="20"/>
-        </w:rPr>
-        <w:t>space.Log(</w:t>
+      <w:proofErr w:type="spellStart"/>
+      <w:r>
+        <w:rPr>
+          <w:rFonts w:ascii="Courier New" w:eastAsia="Times New Roman" w:hAnsi="Courier New" w:cs="Courier New"/>
+          <w:color w:val="A9B7C6"/>
+          <w:sz w:val="20"/>
+          <w:szCs w:val="20"/>
+        </w:rPr>
+        <w:t>space.Log</w:t>
+      </w:r>
+      <w:proofErr w:type="spellEnd"/>
+      <w:r>
+        <w:rPr>
+          <w:rFonts w:ascii="Courier New" w:eastAsia="Times New Roman" w:hAnsi="Courier New" w:cs="Courier New"/>
+          <w:color w:val="A9B7C6"/>
+          <w:sz w:val="20"/>
+          <w:szCs w:val="20"/>
+        </w:rPr>
+        <w:t>(</w:t>
       </w:r>
       <w:r>
         <w:rPr>
@@ -1085,14 +1236,25 @@
         <w:br/>
         <w:t xml:space="preserve">        </w:t>
       </w:r>
-      <w:r>
-        <w:rPr>
-          <w:rFonts w:ascii="Courier New" w:eastAsia="Times New Roman" w:hAnsi="Courier New" w:cs="Courier New"/>
-          <w:color w:val="A9B7C6"/>
-          <w:sz w:val="20"/>
-          <w:szCs w:val="20"/>
-        </w:rPr>
-        <w:t>space.Error(</w:t>
+      <w:proofErr w:type="spellStart"/>
+      <w:r>
+        <w:rPr>
+          <w:rFonts w:ascii="Courier New" w:eastAsia="Times New Roman" w:hAnsi="Courier New" w:cs="Courier New"/>
+          <w:color w:val="A9B7C6"/>
+          <w:sz w:val="20"/>
+          <w:szCs w:val="20"/>
+        </w:rPr>
+        <w:t>space.Error</w:t>
+      </w:r>
+      <w:proofErr w:type="spellEnd"/>
+      <w:r>
+        <w:rPr>
+          <w:rFonts w:ascii="Courier New" w:eastAsia="Times New Roman" w:hAnsi="Courier New" w:cs="Courier New"/>
+          <w:color w:val="A9B7C6"/>
+          <w:sz w:val="20"/>
+          <w:szCs w:val="20"/>
+        </w:rPr>
+        <w:t>(</w:t>
       </w:r>
       <w:r>
         <w:rPr>
@@ -1173,12 +1335,14 @@
         </w:rPr>
         <w:t xml:space="preserve">package </w:t>
       </w:r>
+      <w:proofErr w:type="spellStart"/>
       <w:r>
         <w:rPr>
           <w:color w:val="A9B7C6"/>
         </w:rPr>
         <w:t>com.company</w:t>
       </w:r>
+      <w:proofErr w:type="spellEnd"/>
       <w:r>
         <w:rPr>
           <w:color w:val="CC7832"/>
@@ -1252,7 +1416,21 @@
         <w:rPr>
           <w:color w:val="A9B7C6"/>
         </w:rPr>
-        <w:t>(String errMsg)</w:t>
+        <w:t xml:space="preserve">(String </w:t>
+      </w:r>
+      <w:proofErr w:type="spellStart"/>
+      <w:r>
+        <w:rPr>
+          <w:color w:val="A9B7C6"/>
+        </w:rPr>
+        <w:t>errMsg</w:t>
+      </w:r>
+      <w:proofErr w:type="spellEnd"/>
+      <w:r>
+        <w:rPr>
+          <w:color w:val="A9B7C6"/>
+        </w:rPr>
+        <w:t>)</w:t>
       </w:r>
       <w:r>
         <w:rPr>
@@ -1295,12 +1473,14 @@
         </w:rPr>
         <w:t xml:space="preserve">package </w:t>
       </w:r>
+      <w:proofErr w:type="spellStart"/>
       <w:r>
         <w:rPr>
           <w:color w:val="A9B7C6"/>
         </w:rPr>
         <w:t>com.company</w:t>
       </w:r>
+      <w:proofErr w:type="spellEnd"/>
       <w:r>
         <w:rPr>
           <w:color w:val="CC7832"/>
@@ -1320,11 +1500,19 @@
         <w:br/>
         <w:t xml:space="preserve">public class </w:t>
       </w:r>
-      <w:r>
-        <w:rPr>
-          <w:color w:val="A9B7C6"/>
-        </w:rPr>
-        <w:t xml:space="preserve">AsteriskLogger </w:t>
+      <w:proofErr w:type="spellStart"/>
+      <w:r>
+        <w:rPr>
+          <w:color w:val="A9B7C6"/>
+        </w:rPr>
+        <w:t>AsteriskLogger</w:t>
+      </w:r>
+      <w:proofErr w:type="spellEnd"/>
+      <w:r>
+        <w:rPr>
+          <w:color w:val="A9B7C6"/>
+        </w:rPr>
+        <w:t xml:space="preserve"> </w:t>
       </w:r>
       <w:r>
         <w:rPr>
@@ -1387,7 +1575,14 @@
           <w:color w:val="A9B7C6"/>
         </w:rPr>
         <w:br/>
-        <w:t xml:space="preserve">        System.</w:t>
+        <w:t xml:space="preserve">        </w:t>
+      </w:r>
+      <w:proofErr w:type="spellStart"/>
+      <w:r>
+        <w:rPr>
+          <w:color w:val="A9B7C6"/>
+        </w:rPr>
+        <w:t>System.</w:t>
       </w:r>
       <w:r>
         <w:rPr>
@@ -1401,7 +1596,14 @@
         <w:rPr>
           <w:color w:val="A9B7C6"/>
         </w:rPr>
-        <w:t>.println(</w:t>
+        <w:t>.println</w:t>
+      </w:r>
+      <w:proofErr w:type="spellEnd"/>
+      <w:r>
+        <w:rPr>
+          <w:color w:val="A9B7C6"/>
+        </w:rPr>
+        <w:t>(</w:t>
       </w:r>
       <w:r>
         <w:rPr>
@@ -1488,14 +1690,35 @@
         <w:rPr>
           <w:color w:val="A9B7C6"/>
         </w:rPr>
-        <w:t>(String errMsg) {</w:t>
-      </w:r>
-      <w:r>
-        <w:rPr>
-          <w:color w:val="A9B7C6"/>
-        </w:rPr>
-        <w:br/>
-        <w:t xml:space="preserve">        System.</w:t>
+        <w:t xml:space="preserve">(String </w:t>
+      </w:r>
+      <w:proofErr w:type="spellStart"/>
+      <w:r>
+        <w:rPr>
+          <w:color w:val="A9B7C6"/>
+        </w:rPr>
+        <w:t>errMsg</w:t>
+      </w:r>
+      <w:proofErr w:type="spellEnd"/>
+      <w:r>
+        <w:rPr>
+          <w:color w:val="A9B7C6"/>
+        </w:rPr>
+        <w:t>) {</w:t>
+      </w:r>
+      <w:r>
+        <w:rPr>
+          <w:color w:val="A9B7C6"/>
+        </w:rPr>
+        <w:br/>
+        <w:t xml:space="preserve">        </w:t>
+      </w:r>
+      <w:proofErr w:type="spellStart"/>
+      <w:r>
+        <w:rPr>
+          <w:color w:val="A9B7C6"/>
+        </w:rPr>
+        <w:t>System.</w:t>
       </w:r>
       <w:r>
         <w:rPr>
@@ -1509,7 +1732,14 @@
         <w:rPr>
           <w:color w:val="A9B7C6"/>
         </w:rPr>
-        <w:t>.println(</w:t>
+        <w:t>.println</w:t>
+      </w:r>
+      <w:proofErr w:type="spellEnd"/>
+      <w:r>
+        <w:rPr>
+          <w:color w:val="A9B7C6"/>
+        </w:rPr>
+        <w:t>(</w:t>
       </w:r>
       <w:r>
         <w:rPr>
@@ -1536,6 +1766,7 @@
         <w:br/>
         <w:t xml:space="preserve">        </w:t>
       </w:r>
+      <w:proofErr w:type="spellStart"/>
       <w:r>
         <w:rPr>
           <w:color w:val="A9B7C6"/>
@@ -1554,7 +1785,14 @@
         <w:rPr>
           <w:color w:val="A9B7C6"/>
         </w:rPr>
-        <w:t>.println(</w:t>
+        <w:t>.println</w:t>
+      </w:r>
+      <w:proofErr w:type="spellEnd"/>
+      <w:r>
+        <w:rPr>
+          <w:color w:val="A9B7C6"/>
+        </w:rPr>
+        <w:t>(</w:t>
       </w:r>
       <w:r>
         <w:rPr>
@@ -1566,7 +1804,21 @@
         <w:rPr>
           <w:color w:val="A9B7C6"/>
         </w:rPr>
-        <w:t xml:space="preserve">+ errMsg + </w:t>
+        <w:t xml:space="preserve">+ </w:t>
+      </w:r>
+      <w:proofErr w:type="spellStart"/>
+      <w:r>
+        <w:rPr>
+          <w:color w:val="A9B7C6"/>
+        </w:rPr>
+        <w:t>errMsg</w:t>
+      </w:r>
+      <w:proofErr w:type="spellEnd"/>
+      <w:r>
+        <w:rPr>
+          <w:color w:val="A9B7C6"/>
+        </w:rPr>
+        <w:t xml:space="preserve"> + </w:t>
       </w:r>
       <w:r>
         <w:rPr>
@@ -1599,6 +1851,7 @@
         <w:lastRenderedPageBreak/>
         <w:t xml:space="preserve">        </w:t>
       </w:r>
+      <w:proofErr w:type="spellStart"/>
       <w:r>
         <w:rPr>
           <w:color w:val="A9B7C6"/>
@@ -1617,7 +1870,14 @@
         <w:rPr>
           <w:color w:val="A9B7C6"/>
         </w:rPr>
-        <w:t>.println(</w:t>
+        <w:t>.println</w:t>
+      </w:r>
+      <w:proofErr w:type="spellEnd"/>
+      <w:r>
+        <w:rPr>
+          <w:color w:val="A9B7C6"/>
+        </w:rPr>
+        <w:t>(</w:t>
       </w:r>
       <w:r>
         <w:rPr>
@@ -1680,12 +1940,14 @@
         </w:rPr>
         <w:t xml:space="preserve">package </w:t>
       </w:r>
+      <w:proofErr w:type="spellStart"/>
       <w:r>
         <w:rPr>
           <w:color w:val="A9B7C6"/>
         </w:rPr>
         <w:t>com.company</w:t>
       </w:r>
+      <w:proofErr w:type="spellEnd"/>
       <w:r>
         <w:rPr>
           <w:color w:val="CC7832"/>
@@ -1705,11 +1967,19 @@
         <w:br/>
         <w:t xml:space="preserve">public class </w:t>
       </w:r>
-      <w:r>
-        <w:rPr>
-          <w:color w:val="A9B7C6"/>
-        </w:rPr>
-        <w:t xml:space="preserve">SpacedLogger </w:t>
+      <w:proofErr w:type="spellStart"/>
+      <w:r>
+        <w:rPr>
+          <w:color w:val="A9B7C6"/>
+        </w:rPr>
+        <w:t>SpacedLogger</w:t>
+      </w:r>
+      <w:proofErr w:type="spellEnd"/>
+      <w:r>
+        <w:rPr>
+          <w:color w:val="A9B7C6"/>
+        </w:rPr>
+        <w:t xml:space="preserve"> </w:t>
       </w:r>
       <w:r>
         <w:rPr>
@@ -1766,7 +2036,14 @@
           <w:color w:val="A9B7C6"/>
         </w:rPr>
         <w:br/>
-        <w:t xml:space="preserve">        System.</w:t>
+        <w:t xml:space="preserve">        </w:t>
+      </w:r>
+      <w:proofErr w:type="spellStart"/>
+      <w:r>
+        <w:rPr>
+          <w:color w:val="A9B7C6"/>
+        </w:rPr>
+        <w:t>System.</w:t>
       </w:r>
       <w:r>
         <w:rPr>
@@ -1780,7 +2057,14 @@
         <w:rPr>
           <w:color w:val="A9B7C6"/>
         </w:rPr>
-        <w:t>.println(space(msg))</w:t>
+        <w:t>.println</w:t>
+      </w:r>
+      <w:proofErr w:type="spellEnd"/>
+      <w:r>
+        <w:rPr>
+          <w:color w:val="A9B7C6"/>
+        </w:rPr>
+        <w:t>(space(msg))</w:t>
       </w:r>
       <w:r>
         <w:rPr>
@@ -1843,14 +2127,35 @@
         <w:rPr>
           <w:color w:val="A9B7C6"/>
         </w:rPr>
-        <w:t>(String errMsg) {</w:t>
-      </w:r>
-      <w:r>
-        <w:rPr>
-          <w:color w:val="A9B7C6"/>
-        </w:rPr>
-        <w:br/>
-        <w:t xml:space="preserve">        System.</w:t>
+        <w:t xml:space="preserve">(String </w:t>
+      </w:r>
+      <w:proofErr w:type="spellStart"/>
+      <w:r>
+        <w:rPr>
+          <w:color w:val="A9B7C6"/>
+        </w:rPr>
+        <w:t>errMsg</w:t>
+      </w:r>
+      <w:proofErr w:type="spellEnd"/>
+      <w:r>
+        <w:rPr>
+          <w:color w:val="A9B7C6"/>
+        </w:rPr>
+        <w:t>) {</w:t>
+      </w:r>
+      <w:r>
+        <w:rPr>
+          <w:color w:val="A9B7C6"/>
+        </w:rPr>
+        <w:br/>
+        <w:t xml:space="preserve">        </w:t>
+      </w:r>
+      <w:proofErr w:type="spellStart"/>
+      <w:r>
+        <w:rPr>
+          <w:color w:val="A9B7C6"/>
+        </w:rPr>
+        <w:t>System.</w:t>
       </w:r>
       <w:r>
         <w:rPr>
@@ -1864,7 +2169,14 @@
         <w:rPr>
           <w:color w:val="A9B7C6"/>
         </w:rPr>
-        <w:t>.println(</w:t>
+        <w:t>.println</w:t>
+      </w:r>
+      <w:proofErr w:type="spellEnd"/>
+      <w:r>
+        <w:rPr>
+          <w:color w:val="A9B7C6"/>
+        </w:rPr>
+        <w:t>(</w:t>
       </w:r>
       <w:r>
         <w:rPr>
@@ -1876,7 +2188,21 @@
         <w:rPr>
           <w:color w:val="A9B7C6"/>
         </w:rPr>
-        <w:t>+ space(errMsg))</w:t>
+        <w:t>+ space(</w:t>
+      </w:r>
+      <w:proofErr w:type="spellStart"/>
+      <w:r>
+        <w:rPr>
+          <w:color w:val="A9B7C6"/>
+        </w:rPr>
+        <w:t>errMsg</w:t>
+      </w:r>
+      <w:proofErr w:type="spellEnd"/>
+      <w:r>
+        <w:rPr>
+          <w:color w:val="A9B7C6"/>
+        </w:rPr>
+        <w:t>))</w:t>
       </w:r>
       <w:r>
         <w:rPr>
@@ -1939,7 +2265,21 @@
           <w:color w:val="A9B7C6"/>
         </w:rPr>
         <w:br/>
-        <w:t xml:space="preserve">        StringBuilder spaceString = </w:t>
+        <w:t xml:space="preserve">        StringBuilder </w:t>
+      </w:r>
+      <w:proofErr w:type="spellStart"/>
+      <w:r>
+        <w:rPr>
+          <w:color w:val="A9B7C6"/>
+        </w:rPr>
+        <w:t>spaceString</w:t>
+      </w:r>
+      <w:proofErr w:type="spellEnd"/>
+      <w:r>
+        <w:rPr>
+          <w:color w:val="A9B7C6"/>
+        </w:rPr>
+        <w:t xml:space="preserve"> = </w:t>
       </w:r>
       <w:r>
         <w:rPr>
@@ -1978,11 +2318,19 @@
         </w:rPr>
         <w:t xml:space="preserve">int </w:t>
       </w:r>
-      <w:r>
-        <w:rPr>
-          <w:color w:val="A9B7C6"/>
-        </w:rPr>
-        <w:t xml:space="preserve">i = </w:t>
+      <w:proofErr w:type="spellStart"/>
+      <w:r>
+        <w:rPr>
+          <w:color w:val="A9B7C6"/>
+        </w:rPr>
+        <w:t>i</w:t>
+      </w:r>
+      <w:proofErr w:type="spellEnd"/>
+      <w:r>
+        <w:rPr>
+          <w:color w:val="A9B7C6"/>
+        </w:rPr>
+        <w:t xml:space="preserve"> = </w:t>
       </w:r>
       <w:r>
         <w:rPr>
@@ -1996,11 +2344,33 @@
         </w:rPr>
         <w:t xml:space="preserve">; </w:t>
       </w:r>
-      <w:r>
-        <w:rPr>
-          <w:color w:val="A9B7C6"/>
-        </w:rPr>
-        <w:t>i &lt; msg.length()</w:t>
+      <w:proofErr w:type="spellStart"/>
+      <w:r>
+        <w:rPr>
+          <w:color w:val="A9B7C6"/>
+        </w:rPr>
+        <w:t>i</w:t>
+      </w:r>
+      <w:proofErr w:type="spellEnd"/>
+      <w:r>
+        <w:rPr>
+          <w:color w:val="A9B7C6"/>
+        </w:rPr>
+        <w:t xml:space="preserve"> &lt; </w:t>
+      </w:r>
+      <w:proofErr w:type="spellStart"/>
+      <w:r>
+        <w:rPr>
+          <w:color w:val="A9B7C6"/>
+        </w:rPr>
+        <w:t>msg.length</w:t>
+      </w:r>
+      <w:proofErr w:type="spellEnd"/>
+      <w:r>
+        <w:rPr>
+          <w:color w:val="A9B7C6"/>
+        </w:rPr>
+        <w:t>()</w:t>
       </w:r>
       <w:r>
         <w:rPr>
@@ -2008,11 +2378,19 @@
         </w:rPr>
         <w:t xml:space="preserve">; </w:t>
       </w:r>
-      <w:r>
-        <w:rPr>
-          <w:color w:val="A9B7C6"/>
-        </w:rPr>
-        <w:t>i++) {</w:t>
+      <w:proofErr w:type="spellStart"/>
+      <w:r>
+        <w:rPr>
+          <w:color w:val="A9B7C6"/>
+        </w:rPr>
+        <w:t>i</w:t>
+      </w:r>
+      <w:proofErr w:type="spellEnd"/>
+      <w:r>
+        <w:rPr>
+          <w:color w:val="A9B7C6"/>
+        </w:rPr>
+        <w:t>++) {</w:t>
       </w:r>
       <w:r>
         <w:rPr>
@@ -2031,7 +2409,35 @@
         <w:rPr>
           <w:color w:val="A9B7C6"/>
         </w:rPr>
-        <w:t>c = msg.charAt(i)</w:t>
+        <w:t xml:space="preserve">c = </w:t>
+      </w:r>
+      <w:proofErr w:type="spellStart"/>
+      <w:r>
+        <w:rPr>
+          <w:color w:val="A9B7C6"/>
+        </w:rPr>
+        <w:t>msg.charAt</w:t>
+      </w:r>
+      <w:proofErr w:type="spellEnd"/>
+      <w:r>
+        <w:rPr>
+          <w:color w:val="A9B7C6"/>
+        </w:rPr>
+        <w:t>(</w:t>
+      </w:r>
+      <w:proofErr w:type="spellStart"/>
+      <w:r>
+        <w:rPr>
+          <w:color w:val="A9B7C6"/>
+        </w:rPr>
+        <w:t>i</w:t>
+      </w:r>
+      <w:proofErr w:type="spellEnd"/>
+      <w:r>
+        <w:rPr>
+          <w:color w:val="A9B7C6"/>
+        </w:rPr>
+        <w:t>)</w:t>
       </w:r>
       <w:r>
         <w:rPr>
@@ -2046,11 +2452,19 @@
         <w:br/>
         <w:t xml:space="preserve">            </w:t>
       </w:r>
-      <w:r>
-        <w:rPr>
-          <w:color w:val="A9B7C6"/>
-        </w:rPr>
-        <w:t>spaceString.append(c)</w:t>
+      <w:proofErr w:type="spellStart"/>
+      <w:r>
+        <w:rPr>
+          <w:color w:val="A9B7C6"/>
+        </w:rPr>
+        <w:t>spaceString.append</w:t>
+      </w:r>
+      <w:proofErr w:type="spellEnd"/>
+      <w:r>
+        <w:rPr>
+          <w:color w:val="A9B7C6"/>
+        </w:rPr>
+        <w:t>(c)</w:t>
       </w:r>
       <w:r>
         <w:rPr>
@@ -2065,11 +2479,19 @@
         <w:br/>
         <w:t xml:space="preserve">            </w:t>
       </w:r>
-      <w:r>
-        <w:rPr>
-          <w:color w:val="A9B7C6"/>
-        </w:rPr>
-        <w:t>spaceString.append(</w:t>
+      <w:proofErr w:type="spellStart"/>
+      <w:r>
+        <w:rPr>
+          <w:color w:val="A9B7C6"/>
+        </w:rPr>
+        <w:t>spaceString.append</w:t>
+      </w:r>
+      <w:proofErr w:type="spellEnd"/>
+      <w:r>
+        <w:rPr>
+          <w:color w:val="A9B7C6"/>
+        </w:rPr>
+        <w:t>(</w:t>
       </w:r>
       <w:r>
         <w:rPr>
@@ -2115,12 +2537,14 @@
         </w:rPr>
         <w:t xml:space="preserve">return </w:t>
       </w:r>
+      <w:proofErr w:type="spellStart"/>
       <w:r>
         <w:rPr>
           <w:color w:val="A9B7C6"/>
         </w:rPr>
         <w:t>spaceString</w:t>
       </w:r>
+      <w:proofErr w:type="spellEnd"/>
       <w:r>
         <w:rPr>
           <w:color w:val="CC7832"/>
@@ -2220,13 +2644,38 @@
         <w:t>URL to GitHub Repository:</w:t>
       </w:r>
     </w:p>
+    <w:p>
+      <w:pPr>
+        <w:rPr>
+          <w:b/>
+          <w:szCs w:val="24"/>
+        </w:rPr>
+      </w:pPr>
+      <w:hyperlink r:id="rId8" w:history="1">
+        <w:r>
+          <w:rPr>
+            <w:rStyle w:val="Hyperlink"/>
+            <w:b/>
+            <w:szCs w:val="24"/>
+          </w:rPr>
+          <w:t>https://github.com/jvgreen/Promineo-Boot-Camp/tree/master/Week5/coding05/src/com/company</w:t>
+        </w:r>
+      </w:hyperlink>
+      <w:r>
+        <w:rPr>
+          <w:b/>
+          <w:szCs w:val="24"/>
+        </w:rPr>
+        <w:t xml:space="preserve"> </w:t>
+      </w:r>
+    </w:p>
     <w:sectPr>
-      <w:headerReference w:type="even" r:id="rId8"/>
-      <w:headerReference w:type="default" r:id="rId9"/>
-      <w:footerReference w:type="even" r:id="rId10"/>
-      <w:footerReference w:type="default" r:id="rId11"/>
-      <w:headerReference w:type="first" r:id="rId12"/>
-      <w:footerReference w:type="first" r:id="rId13"/>
+      <w:headerReference w:type="even" r:id="rId9"/>
+      <w:headerReference w:type="default" r:id="rId10"/>
+      <w:footerReference w:type="even" r:id="rId11"/>
+      <w:footerReference w:type="default" r:id="rId12"/>
+      <w:headerReference w:type="first" r:id="rId13"/>
+      <w:footerReference w:type="first" r:id="rId14"/>
       <w:pgSz w:w="12240" w:h="15840"/>
       <w:pgMar w:top="1440" w:right="1440" w:bottom="1440" w:left="1440" w:header="720" w:footer="720" w:gutter="0"/>
       <w:cols w:space="720"/>
@@ -3532,6 +3981,29 @@
       <w:szCs w:val="20"/>
     </w:rPr>
   </w:style>
+  <w:style w:type="character" w:styleId="Hyperlink">
+    <w:name w:val="Hyperlink"/>
+    <w:basedOn w:val="DefaultParagraphFont"/>
+    <w:uiPriority w:val="99"/>
+    <w:unhideWhenUsed/>
+    <w:rsid w:val="00283251"/>
+    <w:rPr>
+      <w:color w:val="0563C1" w:themeColor="hyperlink"/>
+      <w:u w:val="single"/>
+    </w:rPr>
+  </w:style>
+  <w:style w:type="character" w:styleId="UnresolvedMention">
+    <w:name w:val="Unresolved Mention"/>
+    <w:basedOn w:val="DefaultParagraphFont"/>
+    <w:uiPriority w:val="99"/>
+    <w:semiHidden/>
+    <w:unhideWhenUsed/>
+    <w:rsid w:val="00283251"/>
+    <w:rPr>
+      <w:color w:val="605E5C"/>
+      <w:shd w:val="clear" w:color="auto" w:fill="E1DFDD"/>
+    </w:rPr>
+  </w:style>
 </w:styles>
 </file>
 

</xml_diff>